<commit_message>
Started working on file
</commit_message>
<xml_diff>
--- a/Documents/project_methods_section.docx
+++ b/Documents/project_methods_section.docx
@@ -5,20 +5,90 @@
     <w:p>
       <w:pPr>
         <w:rPr>
-          <w:lang w:val="en-GB"/>
-        </w:rPr>
-      </w:pPr>
-      <w:r>
-        <w:rPr>
-          <w:lang w:val="en-GB"/>
-        </w:rPr>
-        <w:t>Two different machine learning algorithms have been used for analysis on the data, multi-linear regression and a deep neural network</w:t>
-      </w:r>
-      <w:r>
-        <w:rPr>
-          <w:lang w:val="en-GB"/>
-        </w:rPr>
-        <w:t xml:space="preserve"> (DNN)</w:t>
+          <w:b/>
+          <w:lang w:val="en-GB"/>
+        </w:rPr>
+      </w:pPr>
+      <w:r>
+        <w:rPr>
+          <w:b/>
+          <w:bCs/>
+          <w:lang w:val="en-GB"/>
+        </w:rPr>
+        <w:t>Methods and Model Description</w:t>
+      </w:r>
+      <w:r>
+        <w:rPr>
+          <w:lang w:val="en-GB"/>
+        </w:rPr>
+        <w:t xml:space="preserve"> </w:t>
+      </w:r>
+      <w:r>
+        <w:rPr>
+          <w:b/>
+          <w:lang w:val="en-GB"/>
+        </w:rPr>
+        <w:t>– Multilinear Regression</w:t>
+      </w:r>
+    </w:p>
+    <w:p>
+      <w:pPr>
+        <w:autoSpaceDE w:val="0"/>
+        <w:autoSpaceDN w:val="0"/>
+        <w:adjustRightInd w:val="0"/>
+        <w:spacing w:after="0" w:line="240" w:lineRule="auto"/>
+        <w:rPr>
+          <w:rFonts w:ascii="Segoe UI" w:hAnsi="Segoe UI" w:cs="Segoe UI"/>
+          <w:sz w:val="21"/>
+          <w:szCs w:val="21"/>
+          <w:lang w:val="en-GB"/>
+        </w:rPr>
+      </w:pPr>
+      <w:r>
+        <w:rPr>
+          <w:lang w:val="en-GB"/>
+        </w:rPr>
+        <w:t xml:space="preserve">Two different machine learning algorithms have been used for analysis on the data, multi-linear regression and </w:t>
+      </w:r>
+      <w:r>
+        <w:rPr>
+          <w:rFonts w:ascii="Segoe UI" w:hAnsi="Segoe UI" w:cs="Segoe UI"/>
+          <w:color w:val="000000"/>
+          <w:sz w:val="21"/>
+          <w:szCs w:val="21"/>
+          <w:lang w:val="en-GB"/>
+        </w:rPr>
+        <w:t xml:space="preserve">a multi-layer perceptron </w:t>
+      </w:r>
+      <w:r>
+        <w:rPr>
+          <w:rFonts w:ascii="Segoe UI" w:hAnsi="Segoe UI" w:cs="Segoe UI"/>
+          <w:color w:val="000000"/>
+          <w:sz w:val="21"/>
+          <w:szCs w:val="21"/>
+          <w:lang w:val="en-GB"/>
+        </w:rPr>
+        <w:t xml:space="preserve">artificial </w:t>
+      </w:r>
+      <w:r>
+        <w:rPr>
+          <w:rFonts w:ascii="Segoe UI" w:hAnsi="Segoe UI" w:cs="Segoe UI"/>
+          <w:color w:val="000000"/>
+          <w:sz w:val="21"/>
+          <w:szCs w:val="21"/>
+          <w:lang w:val="en-GB"/>
+        </w:rPr>
+        <w:t>neural network</w:t>
+      </w:r>
+      <w:r>
+        <w:rPr>
+          <w:rFonts w:ascii="Segoe UI" w:hAnsi="Segoe UI" w:cs="Segoe UI"/>
+          <w:color w:val="000000"/>
+          <w:sz w:val="21"/>
+          <w:szCs w:val="21"/>
+          <w:lang w:val="en-GB"/>
+        </w:rPr>
+        <w:t xml:space="preserve"> (ANN)</w:t>
       </w:r>
       <w:r>
         <w:rPr>
@@ -30,7 +100,31 @@
         <w:rPr>
           <w:lang w:val="en-GB"/>
         </w:rPr>
-        <w:t xml:space="preserve"> Multi-linear regression was the initial model that was chosen to be used – both the sklearn and statsmodel.api libraries were used to train and test the data. Initial results showed that the linear regression model worked relatively well for the US dataset, which it was trained on. </w:t>
+        <w:t xml:space="preserve"> Multi-linear regression was the initial model that was chosen to be used – both the sklearn and statsmodel.api libraries were used to train and test the data. Initial results showed that the linear regression model worked well </w:t>
+      </w:r>
+      <w:r>
+        <w:rPr>
+          <w:lang w:val="en-GB"/>
+        </w:rPr>
+        <w:t xml:space="preserve">on predicting </w:t>
+      </w:r>
+      <w:r>
+        <w:rPr>
+          <w:lang w:val="en-GB"/>
+        </w:rPr>
+        <w:t xml:space="preserve">for the US dataset, which it was trained on. </w:t>
+      </w:r>
+      <w:r>
+        <w:rPr>
+          <w:lang w:val="en-GB"/>
+        </w:rPr>
+        <w:t>This is shown in the graph below:</w:t>
+      </w:r>
+      <w:r>
+        <w:rPr>
+          <w:lang w:val="en-GB"/>
+        </w:rPr>
+        <w:tab/>
       </w:r>
     </w:p>
     <w:p>
@@ -173,16 +267,16 @@
         <mc:AlternateContent>
           <mc:Choice Requires="wps">
             <w:drawing>
-              <wp:anchor distT="0" distB="0" distL="114300" distR="114300" simplePos="0" relativeHeight="251661312" behindDoc="0" locked="0" layoutInCell="1" allowOverlap="1" wp14:anchorId="3A9FC397" wp14:editId="44FA6787">
+              <wp:anchor distT="0" distB="0" distL="114300" distR="114300" simplePos="0" relativeHeight="251661312" behindDoc="0" locked="0" layoutInCell="1" allowOverlap="1" wp14:anchorId="3A9FC397" wp14:editId="29359227">
                 <wp:simplePos x="0" y="0"/>
                 <wp:positionH relativeFrom="margin">
-                  <wp:align>center</wp:align>
+                  <wp:posOffset>2586355</wp:posOffset>
                 </wp:positionH>
                 <wp:positionV relativeFrom="paragraph">
-                  <wp:posOffset>870268</wp:posOffset>
+                  <wp:posOffset>798197</wp:posOffset>
                 </wp:positionV>
-                <wp:extent cx="514350" cy="2943225"/>
-                <wp:effectExtent l="4762" t="0" r="23813" b="23812"/>
+                <wp:extent cx="616583" cy="2983865"/>
+                <wp:effectExtent l="0" t="2858" r="9843" b="9842"/>
                 <wp:wrapNone/>
                 <wp:docPr id="24" name="Oval 24"/>
                 <wp:cNvGraphicFramePr/>
@@ -193,7 +287,7 @@
                       <wps:spPr>
                         <a:xfrm rot="5400000">
                           <a:off x="0" y="0"/>
-                          <a:ext cx="514350" cy="2943225"/>
+                          <a:ext cx="616583" cy="2983865"/>
                         </a:xfrm>
                         <a:prstGeom prst="ellipse">
                           <a:avLst/>
@@ -228,6 +322,9 @@
                     </wps:wsp>
                   </a:graphicData>
                 </a:graphic>
+                <wp14:sizeRelH relativeFrom="margin">
+                  <wp14:pctWidth>0</wp14:pctWidth>
+                </wp14:sizeRelH>
                 <wp14:sizeRelV relativeFrom="margin">
                   <wp14:pctHeight>0</wp14:pctHeight>
                 </wp14:sizeRelV>
@@ -236,7 +333,7 @@
           </mc:Choice>
           <mc:Fallback>
             <w:pict>
-              <v:oval w14:anchorId="16980DE2" id="Oval 24" o:spid="_x0000_s1026" style="position:absolute;margin-left:0;margin-top:68.55pt;width:40.5pt;height:231.75pt;rotation:90;z-index:251661312;visibility:visible;mso-wrap-style:square;mso-height-percent:0;mso-wrap-distance-left:9pt;mso-wrap-distance-top:0;mso-wrap-distance-right:9pt;mso-wrap-distance-bottom:0;mso-position-horizontal:center;mso-position-horizontal-relative:margin;mso-position-vertical:absolute;mso-position-vertical-relative:text;mso-height-percent:0;mso-height-relative:margin;v-text-anchor:middle" o:gfxdata="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" filled="f" strokecolor="#00b050" strokeweight="1pt">
+              <v:oval w14:anchorId="1011BBE7" id="Oval 24" o:spid="_x0000_s1026" style="position:absolute;margin-left:203.65pt;margin-top:62.85pt;width:48.55pt;height:234.95pt;rotation:90;z-index:251661312;visibility:visible;mso-wrap-style:square;mso-width-percent:0;mso-height-percent:0;mso-wrap-distance-left:9pt;mso-wrap-distance-top:0;mso-wrap-distance-right:9pt;mso-wrap-distance-bottom:0;mso-position-horizontal:absolute;mso-position-horizontal-relative:margin;mso-position-vertical:absolute;mso-position-vertical-relative:text;mso-width-percent:0;mso-height-percent:0;mso-width-relative:margin;mso-height-relative:margin;v-text-anchor:middle" o:gfxdata="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" filled="f" strokecolor="#00b050" strokeweight="1pt">
                 <v:stroke joinstyle="miter"/>
                 <w10:wrap anchorx="margin"/>
               </v:oval>
@@ -312,7 +409,7 @@
           </mc:Choice>
           <mc:Fallback>
             <w:pict>
-              <v:oval w14:anchorId="54213137" id="Oval 23" o:spid="_x0000_s1026" style="position:absolute;margin-left:112.15pt;margin-top:26.15pt;width:40.5pt;height:177pt;z-index:251659264;visibility:visible;mso-wrap-style:square;mso-wrap-distance-left:9pt;mso-wrap-distance-top:0;mso-wrap-distance-right:9pt;mso-wrap-distance-bottom:0;mso-position-horizontal:absolute;mso-position-horizontal-relative:text;mso-position-vertical:absolute;mso-position-vertical-relative:text;v-text-anchor:middle" o:gfxdata="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" filled="f" strokecolor="red" strokeweight="1pt">
+              <v:oval w14:anchorId="53424295" id="Oval 23" o:spid="_x0000_s1026" style="position:absolute;margin-left:112.15pt;margin-top:26.15pt;width:40.5pt;height:177pt;z-index:251659264;visibility:visible;mso-wrap-style:square;mso-wrap-distance-left:9pt;mso-wrap-distance-top:0;mso-wrap-distance-right:9pt;mso-wrap-distance-bottom:0;mso-position-horizontal:absolute;mso-position-horizontal-relative:text;mso-position-vertical:absolute;mso-position-vertical-relative:text;v-text-anchor:middle" o:gfxdata="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" filled="f" strokecolor="red" strokeweight="1pt">
                 <v:stroke joinstyle="miter"/>
               </v:oval>
             </w:pict>
@@ -434,6 +531,49 @@
           <w:lang w:val="en-GB"/>
         </w:rPr>
       </w:pPr>
+      <w:r>
+        <w:rPr>
+          <w:lang w:val="en-GB"/>
+        </w:rPr>
+        <w:br w:type="page"/>
+      </w:r>
+    </w:p>
+    <w:p>
+      <w:pPr>
+        <w:rPr>
+          <w:b/>
+          <w:lang w:val="en-GB"/>
+        </w:rPr>
+      </w:pPr>
+      <w:r>
+        <w:rPr>
+          <w:b/>
+          <w:bCs/>
+          <w:lang w:val="en-GB"/>
+        </w:rPr>
+        <w:lastRenderedPageBreak/>
+        <w:t>Methods and Model Description</w:t>
+      </w:r>
+      <w:r>
+        <w:rPr>
+          <w:lang w:val="en-GB"/>
+        </w:rPr>
+        <w:t xml:space="preserve"> </w:t>
+      </w:r>
+      <w:r>
+        <w:rPr>
+          <w:b/>
+          <w:lang w:val="en-GB"/>
+        </w:rPr>
+        <w:t xml:space="preserve">– </w:t>
+      </w:r>
+      <w:r>
+        <w:rPr>
+          <w:b/>
+          <w:lang w:val="en-GB"/>
+        </w:rPr>
+        <w:t>Neural Network</w:t>
+      </w:r>
     </w:p>
     <w:p>
       <w:pPr>
@@ -493,7 +633,13 @@
         <w:rPr>
           <w:lang w:val="en-GB"/>
         </w:rPr>
-        <w:t xml:space="preserve">DNN </w:t>
+        <w:t>ANN</w:t>
+      </w:r>
+      <w:r>
+        <w:rPr>
+          <w:lang w:val="en-GB"/>
+        </w:rPr>
+        <w:t xml:space="preserve"> </w:t>
       </w:r>
       <w:r>
         <w:rPr>
@@ -549,7 +695,6 @@
           <w:noProof/>
           <w:lang w:val="en-GB"/>
         </w:rPr>
-        <w:lastRenderedPageBreak/>
         <w:drawing>
           <wp:inline distT="0" distB="0" distL="0" distR="0" wp14:anchorId="690A74E7" wp14:editId="6A44D71C">
             <wp:extent cx="2904741" cy="2834747"/>
@@ -633,7 +778,19 @@
         <w:rPr>
           <w:lang w:val="en-GB"/>
         </w:rPr>
-        <w:t>. DNN Architecture</w:t>
+        <w:t xml:space="preserve">. </w:t>
+      </w:r>
+      <w:r>
+        <w:rPr>
+          <w:lang w:val="en-GB"/>
+        </w:rPr>
+        <w:t>ANN</w:t>
+      </w:r>
+      <w:r>
+        <w:rPr>
+          <w:lang w:val="en-GB"/>
+        </w:rPr>
+        <w:t xml:space="preserve"> Architecture</w:t>
       </w:r>
     </w:p>
     <w:p>
@@ -953,6 +1110,44 @@
         <w:rPr>
           <w:lang w:val="en-GB"/>
         </w:rPr>
+        <w:lastRenderedPageBreak/>
+        <w:t>The neural network contains a number of hyperparameters that had to be set manually before training could begin. These hyperparameters helps determine how the network is structured and how it is trained. As mentioned earlier, the choice of the ReLU activation function and the current number hidden layers in the network are both examples of hyperparameters. The decision to use 128 neurons in the first layer and 256 in the second is also a hyperparameter. The train-test split is set at 60%/40%, and the dataset is always trained for a set number of 100 epochs.</w:t>
+      </w:r>
+    </w:p>
+    <w:p>
+      <w:pPr>
+        <w:rPr>
+          <w:lang w:val="en-GB"/>
+        </w:rPr>
+      </w:pPr>
+    </w:p>
+    <w:p>
+      <w:pPr>
+        <w:rPr>
+          <w:b/>
+          <w:bCs/>
+          <w:lang w:val="en-GB"/>
+        </w:rPr>
+      </w:pPr>
+      <w:r>
+        <w:rPr>
+          <w:b/>
+          <w:bCs/>
+          <w:lang w:val="en-GB"/>
+        </w:rPr>
+        <w:t>Feature Analysis and Pre-Processing</w:t>
+      </w:r>
+    </w:p>
+    <w:p>
+      <w:pPr>
+        <w:rPr>
+          <w:lang w:val="en-GB"/>
+        </w:rPr>
+      </w:pPr>
+      <w:r>
+        <w:rPr>
+          <w:lang w:val="en-GB"/>
+        </w:rPr>
         <w:t xml:space="preserve">The data collection team was able to collect a variety of different features for potential usage within </w:t>
       </w:r>
       <w:r>
@@ -1148,13 +1343,6 @@
           <w:lang w:val="en-GB"/>
         </w:rPr>
       </w:pPr>
-    </w:p>
-    <w:p>
-      <w:pPr>
-        <w:rPr>
-          <w:lang w:val="en-GB"/>
-        </w:rPr>
-      </w:pPr>
       <w:r>
         <w:rPr>
           <w:lang w:val="en-GB"/>
@@ -1281,13 +1469,48 @@
         <w:rPr>
           <w:lang w:val="en-GB"/>
         </w:rPr>
-        <w:t xml:space="preserve"> the pre-processing procedure was completed by dropping all NA rows from the </w:t>
-      </w:r>
-      <w:r>
-        <w:rPr>
-          <w:lang w:val="en-GB"/>
-        </w:rPr>
-        <w:t>data frame</w:t>
+        <w:t xml:space="preserve"> the pre-processing procedure was completed</w:t>
+      </w:r>
+      <w:r>
+        <w:rPr>
+          <w:rFonts w:ascii="Segoe UI" w:hAnsi="Segoe UI" w:cs="Segoe UI"/>
+          <w:color w:val="000000"/>
+          <w:sz w:val="21"/>
+          <w:szCs w:val="21"/>
+          <w:lang w:val="en-GB"/>
+        </w:rPr>
+        <w:t xml:space="preserve"> </w:t>
+      </w:r>
+      <w:r>
+        <w:rPr>
+          <w:rFonts w:ascii="Segoe UI" w:hAnsi="Segoe UI" w:cs="Segoe UI"/>
+          <w:color w:val="000000"/>
+          <w:sz w:val="21"/>
+          <w:szCs w:val="21"/>
+          <w:lang w:val="en-GB"/>
+        </w:rPr>
+        <w:t xml:space="preserve">by </w:t>
+      </w:r>
+      <w:r>
+        <w:rPr>
+          <w:rFonts w:ascii="Segoe UI" w:hAnsi="Segoe UI" w:cs="Segoe UI"/>
+          <w:color w:val="000000"/>
+          <w:sz w:val="21"/>
+          <w:szCs w:val="21"/>
+          <w:lang w:val="en-GB"/>
+        </w:rPr>
+        <w:t xml:space="preserve">removing data samples that had </w:t>
+      </w:r>
+      <w:r>
+        <w:rPr>
+          <w:rFonts w:ascii="Segoe UI" w:hAnsi="Segoe UI" w:cs="Segoe UI"/>
+          <w:color w:val="000000"/>
+          <w:sz w:val="21"/>
+          <w:szCs w:val="21"/>
+          <w:lang w:val="en-GB"/>
+        </w:rPr>
+        <w:lastRenderedPageBreak/>
+        <w:t>missing values for some of their features</w:t>
       </w:r>
       <w:r>
         <w:rPr>
@@ -1318,46 +1541,30 @@
     <w:p>
       <w:pPr>
         <w:rPr>
-          <w:lang w:val="en-GB"/>
-        </w:rPr>
-      </w:pPr>
-      <w:r>
-        <w:rPr>
-          <w:lang w:val="en-GB"/>
-        </w:rPr>
-        <w:t xml:space="preserve">The </w:t>
-      </w:r>
-      <w:r>
-        <w:rPr>
-          <w:lang w:val="en-GB"/>
-        </w:rPr>
-        <w:t>neural network contains a number of hyperparameters that had to be set manually before training could begin. These hyperparameters helps determine how the network is structured and how it is trained. As mentioned earlier, the choice of the ReLU activation function and the current number hidden layers in the network are both examples of hyperparameters. The decision to use 128 neurons in the first layer and 256 in the second is also a hyperparameter. The train-test split is set at 60%/40%, and the dataset is always trained for a set number of 100 epochs</w:t>
-      </w:r>
-      <w:r>
-        <w:rPr>
-          <w:lang w:val="en-GB"/>
-        </w:rPr>
-        <w:t>.</w:t>
-      </w:r>
-    </w:p>
-    <w:p>
-      <w:pPr>
-        <w:rPr>
-          <w:lang w:val="en-GB"/>
-        </w:rPr>
-      </w:pPr>
-    </w:p>
-    <w:p>
-      <w:pPr>
-        <w:rPr>
-          <w:lang w:val="en-GB"/>
-        </w:rPr>
-      </w:pPr>
-      <w:r>
-        <w:rPr>
-          <w:lang w:val="en-GB"/>
-        </w:rPr>
-        <w:lastRenderedPageBreak/>
+          <w:b/>
+          <w:bCs/>
+          <w:lang w:val="en-GB"/>
+        </w:rPr>
+      </w:pPr>
+      <w:r>
+        <w:rPr>
+          <w:b/>
+          <w:bCs/>
+          <w:lang w:val="en-GB"/>
+        </w:rPr>
+        <w:t>Statistical Measures – R-Squared</w:t>
+      </w:r>
+    </w:p>
+    <w:p>
+      <w:pPr>
+        <w:rPr>
+          <w:lang w:val="en-GB"/>
+        </w:rPr>
+      </w:pPr>
+      <w:r>
+        <w:rPr>
+          <w:lang w:val="en-GB"/>
+        </w:rPr>
         <w:t>The R-</w:t>
       </w:r>
       <w:r>

</xml_diff>